<commit_message>
Revise DB schema top-level requirements.  Derived reqs pending.
</commit_message>
<xml_diff>
--- a/doc/db_schema_requirements.docx
+++ b/doc/db_schema_requirements.docx
@@ -12,7 +12,7 @@
     </w:p>
     <w:p>
       <w:r>
-        <w:t>January 27, 2012</w:t>
+        <w:t>Last update: February 6, 2012</w:t>
       </w:r>
     </w:p>
     <w:p>
@@ -61,7 +61,19 @@
         <w:t>DB must s</w:t>
       </w:r>
       <w:r>
-        <w:t xml:space="preserve">upport retrieval of RPKI objects in </w:t>
+        <w:t xml:space="preserve">upport retrieval of RPKI objects </w:t>
+      </w:r>
+      <w:r>
+        <w:t xml:space="preserve">from </w:t>
+      </w:r>
+      <w:r>
+        <w:t xml:space="preserve">remote </w:t>
+      </w:r>
+      <w:r>
+        <w:t xml:space="preserve">repositories </w:t>
+      </w:r>
+      <w:r>
+        <w:t xml:space="preserve">in </w:t>
       </w:r>
       <w:r>
         <w:t>arbitrary</w:t>
@@ -81,6 +93,15 @@
       <w:r>
         <w:t>DB must gracefully handle time-related state changes.</w:t>
       </w:r>
+      <w:r>
+        <w:t xml:space="preserve">  This includes both the normal passage of time, as well as relying party (RP) decisions to deviate from nominal behavior </w:t>
+      </w:r>
+      <w:r>
+        <w:t>such as</w:t>
+      </w:r>
+      <w:r>
+        <w:t xml:space="preserve"> instituting grace periods for all or part of the global RPKI.</w:t>
+      </w:r>
     </w:p>
     <w:p>
       <w:pPr>
@@ -91,7 +112,31 @@
         </w:numPr>
       </w:pPr>
       <w:r>
-        <w:t>DB must be satisfy speed requirements (current estimate: 4-hour refresh cycle)</w:t>
+        <w:t>DB must satisfy speed requirements</w:t>
+      </w:r>
+      <w:r>
+        <w:t xml:space="preserve">.  In the current operational concept, relying parties </w:t>
+      </w:r>
+      <w:r>
+        <w:t>are</w:t>
+      </w:r>
+      <w:r>
+        <w:t xml:space="preserve"> expected to initiate a sweep of the global RPKI every 4 hours.</w:t>
+      </w:r>
+      <w:r>
+        <w:t xml:space="preserve">  The </w:t>
+      </w:r>
+      <w:r>
+        <w:t>processing time for a global sweep</w:t>
+      </w:r>
+      <w:r>
+        <w:t xml:space="preserve"> must not exceed the 4 hour</w:t>
+      </w:r>
+      <w:r>
+        <w:t xml:space="preserve"> interval</w:t>
+      </w:r>
+      <w:r>
+        <w:t>.</w:t>
       </w:r>
     </w:p>
     <w:p>
@@ -118,13 +163,106 @@
         <w:t>countermeasures</w:t>
       </w:r>
       <w:r>
-        <w:t xml:space="preserve">, such as mitigations against large </w:t>
-      </w:r>
-      <w:r>
-        <w:t>CRLs</w:t>
-      </w:r>
-      <w:r>
-        <w:t>.</w:t>
+        <w:t xml:space="preserve"> against the following attack</w:t>
+      </w:r>
+      <w:r>
+        <w:t xml:space="preserve"> vectors</w:t>
+      </w:r>
+      <w:r>
+        <w:t>:</w:t>
+      </w:r>
+    </w:p>
+    <w:p>
+      <w:pPr>
+        <w:pStyle w:val="ListParagraph"/>
+        <w:numPr>
+          <w:ilvl w:val="1"/>
+          <w:numId w:val="1"/>
+        </w:numPr>
+      </w:pPr>
+      <w:r>
+        <w:t xml:space="preserve">Potentially long lists in certs, </w:t>
+      </w:r>
+      <w:r>
+        <w:t>CRLs, manifests, and ROAs</w:t>
+      </w:r>
+    </w:p>
+    <w:p>
+      <w:pPr>
+        <w:pStyle w:val="ListParagraph"/>
+        <w:numPr>
+          <w:ilvl w:val="1"/>
+          <w:numId w:val="1"/>
+        </w:numPr>
+      </w:pPr>
+      <w:r>
+        <w:t>Unbounded publication in repositories</w:t>
+      </w:r>
+      <w:r>
+        <w:t xml:space="preserve"> (by </w:t>
+      </w:r>
+      <w:r>
+        <w:t xml:space="preserve">breadth or </w:t>
+      </w:r>
+      <w:r>
+        <w:t>depth)</w:t>
+      </w:r>
+    </w:p>
+    <w:p>
+      <w:pPr>
+        <w:pStyle w:val="ListParagraph"/>
+        <w:numPr>
+          <w:ilvl w:val="1"/>
+          <w:numId w:val="1"/>
+        </w:numPr>
+      </w:pPr>
+      <w:r>
+        <w:t xml:space="preserve">Certificate validation loops </w:t>
+      </w:r>
+      <w:r>
+        <w:t xml:space="preserve">or other attempts to sabotage </w:t>
+      </w:r>
+      <w:r>
+        <w:t>certification path discovery</w:t>
+      </w:r>
+    </w:p>
+    <w:p>
+      <w:pPr>
+        <w:pStyle w:val="ListParagraph"/>
+        <w:numPr>
+          <w:ilvl w:val="1"/>
+          <w:numId w:val="1"/>
+        </w:numPr>
+      </w:pPr>
+      <w:r>
+        <w:t xml:space="preserve">Confinement violations: objects published by one CA (or in one repository) </w:t>
+      </w:r>
+      <w:r>
+        <w:t>may be</w:t>
+      </w:r>
+      <w:r>
+        <w:t xml:space="preserve"> designed to affect objects published by other CAs (or in other repositories).</w:t>
+      </w:r>
+    </w:p>
+    <w:p>
+      <w:pPr>
+        <w:pStyle w:val="ListParagraph"/>
+        <w:numPr>
+          <w:ilvl w:val="1"/>
+          <w:numId w:val="1"/>
+        </w:numPr>
+      </w:pPr>
+      <w:r>
+        <w:t>Elevation of privilege</w:t>
+      </w:r>
+      <w:r>
+        <w:t xml:space="preserve">: DB should be designed such that write permissions </w:t>
+      </w:r>
+      <w:r>
+        <w:t>are</w:t>
+      </w:r>
+      <w:r>
+        <w:t xml:space="preserve"> given only to the processes that need it.</w:t>
       </w:r>
     </w:p>
     <w:p>
@@ -136,16 +274,49 @@
         </w:numPr>
       </w:pPr>
       <w:r>
-        <w:t xml:space="preserve">(*) DB </w:t>
-      </w:r>
-      <w:r>
-        <w:t xml:space="preserve">must </w:t>
-      </w:r>
-      <w:r>
-        <w:t>support</w:t>
-      </w:r>
-      <w:r>
-        <w:t xml:space="preserve"> fallback to cached files in case of unauthenticated deletions in repositories.</w:t>
+        <w:t>(*)</w:t>
+      </w:r>
+      <w:r>
+        <w:t>I</w:t>
+      </w:r>
+      <w:r>
+        <w:t xml:space="preserve">n </w:t>
+      </w:r>
+      <w:r>
+        <w:t xml:space="preserve">case of </w:t>
+      </w:r>
+      <w:r>
+        <w:t>unauth</w:t>
+      </w:r>
+      <w:r>
+        <w:t>orized</w:t>
+      </w:r>
+      <w:r>
+        <w:t xml:space="preserve"> </w:t>
+      </w:r>
+      <w:r>
+        <w:t xml:space="preserve">deletions in </w:t>
+      </w:r>
+      <w:r>
+        <w:t xml:space="preserve">remote </w:t>
+      </w:r>
+      <w:r>
+        <w:t>repositories</w:t>
+      </w:r>
+      <w:r>
+        <w:t xml:space="preserve">, DB must support fallback to </w:t>
+      </w:r>
+      <w:r>
+        <w:t>a</w:t>
+      </w:r>
+      <w:r>
+        <w:t xml:space="preserve"> </w:t>
+      </w:r>
+      <w:r>
+        <w:t>local cache of previously downloaded files</w:t>
+      </w:r>
+      <w:r>
+        <w:t>.</w:t>
       </w:r>
     </w:p>
     <w:p>
@@ -157,8 +328,82 @@
         </w:numPr>
       </w:pPr>
       <w:r>
-        <w:t xml:space="preserve">(*) DB must support Local Trust Anchor/monitor operations, e.g., detecting IP address overlap. </w:t>
-      </w:r>
+        <w:t>(*) DB must support Local Trust</w:t>
+      </w:r>
+      <w:r>
+        <w:t xml:space="preserve"> Anchor/monitor operations</w:t>
+      </w:r>
+    </w:p>
+    <w:p>
+      <w:pPr>
+        <w:pStyle w:val="ListParagraph"/>
+        <w:numPr>
+          <w:ilvl w:val="1"/>
+          <w:numId w:val="1"/>
+        </w:numPr>
+      </w:pPr>
+      <w:r>
+        <w:t>D</w:t>
+      </w:r>
+      <w:r>
+        <w:t>etecting IP address overlap between RIR certificates</w:t>
+      </w:r>
+      <w:r>
+        <w:t xml:space="preserve">, or more generally, </w:t>
+      </w:r>
+      <w:r>
+        <w:t xml:space="preserve">IP overlap in </w:t>
+      </w:r>
+      <w:r>
+        <w:t>pairs of certificates that do not have an ancestor relationship</w:t>
+      </w:r>
+      <w:r>
+        <w:t>.</w:t>
+      </w:r>
+      <w:r>
+        <w:t xml:space="preserve">  ROAs issued over contested address space can </w:t>
+      </w:r>
+      <w:r>
+        <w:t>affect</w:t>
+      </w:r>
+      <w:r>
+        <w:t xml:space="preserve"> routing, so the IP address overlap </w:t>
+      </w:r>
+      <w:r>
+        <w:t>detection mechanism</w:t>
+      </w:r>
+      <w:r>
+        <w:t xml:space="preserve"> </w:t>
+      </w:r>
+      <w:r>
+        <w:t xml:space="preserve">must also </w:t>
+      </w:r>
+      <w:r>
+        <w:t xml:space="preserve">detect </w:t>
+      </w:r>
+      <w:r>
+        <w:t xml:space="preserve">any </w:t>
+      </w:r>
+      <w:r>
+        <w:t>ROAs issued over the contested address space.</w:t>
+      </w:r>
+      <w:r>
+        <w:t xml:space="preserve">  However, note that overlap may occur in normal “make-before-break” transfers, so detection must be sensitive enough to minimize false positives.</w:t>
+      </w:r>
+    </w:p>
+    <w:p>
+      <w:pPr>
+        <w:pStyle w:val="ListParagraph"/>
+        <w:numPr>
+          <w:ilvl w:val="1"/>
+          <w:numId w:val="1"/>
+        </w:numPr>
+      </w:pPr>
+      <w:r>
+        <w:t>Selective rollback of affected certificates.</w:t>
+      </w:r>
+      <w:bookmarkStart w:id="0" w:name="_GoBack"/>
+      <w:bookmarkEnd w:id="0"/>
     </w:p>
     <w:p>
       <w:pPr>
@@ -180,9 +425,40 @@
     </w:p>
     <w:p>
       <w:pPr>
+        <w:pStyle w:val="ListParagraph"/>
+        <w:numPr>
+          <w:ilvl w:val="0"/>
+          <w:numId w:val="1"/>
+        </w:numPr>
+      </w:pPr>
+      <w:r>
+        <w:t xml:space="preserve">(*) DB must support </w:t>
+      </w:r>
+      <w:r>
+        <w:t>detection</w:t>
+      </w:r>
+      <w:r>
+        <w:t xml:space="preserve"> of </w:t>
+      </w:r>
+      <w:r>
+        <w:t>retrieval</w:t>
+      </w:r>
+      <w:r>
+        <w:t xml:space="preserve"> failures.  A persistently unreachable SIA could indicate a </w:t>
+      </w:r>
+      <w:r>
+        <w:t xml:space="preserve">repository </w:t>
+      </w:r>
+      <w:r>
+        <w:t>misconfiguration or a targeted DoS of a portion of the RPKI.</w:t>
+      </w:r>
+    </w:p>
+    <w:p>
+      <w:pPr>
         <w:pStyle w:val="Heading1"/>
       </w:pPr>
       <w:r>
+        <w:lastRenderedPageBreak/>
         <w:t>Derived Requirements</w:t>
       </w:r>
       <w:r>
@@ -198,7 +474,10 @@
         </w:numPr>
       </w:pPr>
       <w:r>
-        <w:t>(Derived from T1) DB must support “event-driven” operation where the addition and removal of RPKI files is input as a stream of events.  Each object is processed to the fullest extent before processing the next object.</w:t>
+        <w:t xml:space="preserve">(Derived from T1) DB must support “event-driven” operation where the addition and removal of RPKI files is input as a stream of events.  </w:t>
+      </w:r>
+      <w:r>
+        <w:t>This must include an “UNKNOWN” validation state, in order to support out-of-order retrieval from repositories.</w:t>
       </w:r>
     </w:p>
     <w:p>
@@ -258,13 +537,7 @@
         <w:t xml:space="preserve">(Derived from T5) </w:t>
       </w:r>
       <w:r>
-        <w:t xml:space="preserve">A malicious person with access to a repository but not the CA private key should not be able to cause removal of an RPKI object or revert </w:t>
-      </w:r>
-      <w:r>
-        <w:t xml:space="preserve">an object to a previous version.  </w:t>
-      </w:r>
-      <w:r>
-        <w:t>To address this, the database may need to reference multiple files with the same URI.</w:t>
+        <w:t>A malicious person with access to a repository but not the CA private key should not be able to cause removal of an RPKI object or revert an object to a previous version.  To address this, the database may need to reference multiple files with the same URI.</w:t>
       </w:r>
     </w:p>
     <w:p>
@@ -294,7 +567,6 @@
         </w:numPr>
       </w:pPr>
       <w:r>
-        <w:lastRenderedPageBreak/>
         <w:t xml:space="preserve">(Derived from T6) DB must support efficient “overlap” detection.  This may not be possible within a SQL database, and may </w:t>
       </w:r>
       <w:r>
@@ -553,6 +825,7 @@
         </w:numPr>
       </w:pPr>
       <w:r>
+        <w:lastRenderedPageBreak/>
         <w:t>If applicable, u</w:t>
       </w:r>
       <w:r>
@@ -634,25 +907,7 @@
         </w:numPr>
       </w:pPr>
       <w:r>
-        <w:t xml:space="preserve">Check whether </w:t>
-      </w:r>
-      <w:r>
-        <w:t>MFT</w:t>
-      </w:r>
-      <w:r>
-        <w:t xml:space="preserve"> is newer or older than existing </w:t>
-      </w:r>
-      <w:r>
-        <w:t>MFT</w:t>
-      </w:r>
-      <w:r>
-        <w:t xml:space="preserve">, and retire old </w:t>
-      </w:r>
-      <w:r>
-        <w:t>MFT</w:t>
-      </w:r>
-      <w:r>
-        <w:t>.</w:t>
+        <w:t>Check whether MFT is newer or older than existing MFT, and retire old MFT.</w:t>
       </w:r>
     </w:p>
     <w:p>
@@ -760,7 +1015,6 @@
         </w:numPr>
       </w:pPr>
       <w:r>
-        <w:lastRenderedPageBreak/>
         <w:t>Remove cert.</w:t>
       </w:r>
     </w:p>
@@ -804,8 +1058,6 @@
       <w:r>
         <w:t>e should not go in the database?</w:t>
       </w:r>
-      <w:bookmarkStart w:id="0" w:name="_GoBack"/>
-      <w:bookmarkEnd w:id="0"/>
     </w:p>
     <w:p>
       <w:pPr>
@@ -1168,6 +1420,7 @@
           <w:rFonts w:ascii="Courier New" w:hAnsi="Courier New" w:cs="Courier New"/>
           <w:sz w:val="20"/>
         </w:rPr>
+        <w:lastRenderedPageBreak/>
         <w:t xml:space="preserve">      "sn       BIGINT NOT NULL,"</w:t>
       </w:r>
     </w:p>
@@ -1552,7 +1805,6 @@
           <w:rFonts w:ascii="Courier New" w:hAnsi="Courier New" w:cs="Courier New"/>
           <w:sz w:val="20"/>
         </w:rPr>
-        <w:lastRenderedPageBreak/>
         <w:t xml:space="preserve">    },</w:t>
       </w:r>
     </w:p>
@@ -2071,6 +2323,7 @@
           <w:rFonts w:ascii="Courier New" w:hAnsi="Courier New" w:cs="Courier New"/>
           <w:sz w:val="20"/>
         </w:rPr>
+        <w:lastRenderedPageBreak/>
         <w:t xml:space="preserve">      "local_id INT UNSIGNED NOT NULL UNIQUE,"</w:t>
       </w:r>
     </w:p>
@@ -2500,7 +2753,6 @@
           <w:rFonts w:ascii="Courier New" w:hAnsi="Courier New" w:cs="Courier New"/>
           <w:sz w:val="20"/>
         </w:rPr>
-        <w:lastRenderedPageBreak/>
         <w:t xml:space="preserve">      "ip_addrs VARCHAR(32768) NOT NULL,"</w:t>
       </w:r>
     </w:p>
@@ -3071,6 +3323,7 @@
           <w:rFonts w:ascii="Courier New" w:hAnsi="Courier New" w:cs="Courier New"/>
           <w:sz w:val="20"/>
         </w:rPr>
+        <w:lastRenderedPageBreak/>
         <w:t xml:space="preserve">      "rpki_cta",</w:t>
       </w:r>
     </w:p>
@@ -3529,7 +3782,6 @@
           <w:rFonts w:ascii="Courier New" w:hAnsi="Courier New" w:cs="Courier New"/>
           <w:sz w:val="20"/>
         </w:rPr>
-        <w:lastRenderedPageBreak/>
         <w:t xml:space="preserve">      "rpki_metadata",</w:t>
       </w:r>
     </w:p>
@@ -4027,6 +4279,7 @@
           <w:rFonts w:ascii="Courier New" w:hAnsi="Courier New" w:cs="Courier New"/>
           <w:sz w:val="20"/>
         </w:rPr>
+        <w:lastRenderedPageBreak/>
         <w:tab/>
         <w:t xml:space="preserve">  "prev_serial_num INT UNSIGNED," // NULL indicates no previous serial number currently exists</w:t>
       </w:r>
@@ -4435,7 +4688,6 @@
           <w:rFonts w:ascii="Courier New" w:hAnsi="Courier New" w:cs="Courier New"/>
           <w:sz w:val="20"/>
         </w:rPr>
-        <w:lastRenderedPageBreak/>
         <w:tab/>
         <w:t xml:space="preserve">                                          after reading all of rtr_incremental</w:t>
       </w:r>
@@ -4630,10 +4882,7 @@
       </w:pPr>
       <w:r>
         <w:lastRenderedPageBreak/>
-        <w:t>Proposed</w:t>
-      </w:r>
-      <w:r>
-        <w:t xml:space="preserve"> Database Schema </w:t>
+        <w:t xml:space="preserve">Proposed Database Schema </w:t>
       </w:r>
       <w:r>
         <w:t>1</w:t>
@@ -7721,7 +7970,7 @@
         <w:ind w:left="720" w:hanging="360"/>
       </w:pPr>
     </w:lvl>
-    <w:lvl w:ilvl="1" w:tplc="04090019" w:tentative="1">
+    <w:lvl w:ilvl="1" w:tplc="04090019">
       <w:start w:val="1"/>
       <w:numFmt w:val="lowerLetter"/>
       <w:lvlText w:val="%2."/>
@@ -8167,6 +8416,36 @@
       <w:contextualSpacing/>
     </w:pPr>
   </w:style>
+  <w:style w:type="paragraph" w:styleId="BalloonText">
+    <w:name w:val="Balloon Text"/>
+    <w:basedOn w:val="Normal"/>
+    <w:link w:val="BalloonTextChar"/>
+    <w:uiPriority w:val="99"/>
+    <w:semiHidden/>
+    <w:unhideWhenUsed/>
+    <w:rsid w:val="00D37AC3"/>
+    <w:pPr>
+      <w:spacing w:after="0" w:line="240" w:lineRule="auto"/>
+    </w:pPr>
+    <w:rPr>
+      <w:rFonts w:ascii="Tahoma" w:hAnsi="Tahoma" w:cs="Tahoma"/>
+      <w:sz w:val="16"/>
+      <w:szCs w:val="16"/>
+    </w:rPr>
+  </w:style>
+  <w:style w:type="character" w:customStyle="1" w:styleId="BalloonTextChar">
+    <w:name w:val="Balloon Text Char"/>
+    <w:basedOn w:val="DefaultParagraphFont"/>
+    <w:link w:val="BalloonText"/>
+    <w:uiPriority w:val="99"/>
+    <w:semiHidden/>
+    <w:rsid w:val="00D37AC3"/>
+    <w:rPr>
+      <w:rFonts w:ascii="Tahoma" w:hAnsi="Tahoma" w:cs="Tahoma"/>
+      <w:sz w:val="16"/>
+      <w:szCs w:val="16"/>
+    </w:rPr>
+  </w:style>
 </w:styles>
 </file>
 
@@ -8444,6 +8723,36 @@
       <w:ind w:left="720"/>
       <w:contextualSpacing/>
     </w:pPr>
+  </w:style>
+  <w:style w:type="paragraph" w:styleId="BalloonText">
+    <w:name w:val="Balloon Text"/>
+    <w:basedOn w:val="Normal"/>
+    <w:link w:val="BalloonTextChar"/>
+    <w:uiPriority w:val="99"/>
+    <w:semiHidden/>
+    <w:unhideWhenUsed/>
+    <w:rsid w:val="00D37AC3"/>
+    <w:pPr>
+      <w:spacing w:after="0" w:line="240" w:lineRule="auto"/>
+    </w:pPr>
+    <w:rPr>
+      <w:rFonts w:ascii="Tahoma" w:hAnsi="Tahoma" w:cs="Tahoma"/>
+      <w:sz w:val="16"/>
+      <w:szCs w:val="16"/>
+    </w:rPr>
+  </w:style>
+  <w:style w:type="character" w:customStyle="1" w:styleId="BalloonTextChar">
+    <w:name w:val="Balloon Text Char"/>
+    <w:basedOn w:val="DefaultParagraphFont"/>
+    <w:link w:val="BalloonText"/>
+    <w:uiPriority w:val="99"/>
+    <w:semiHidden/>
+    <w:rsid w:val="00D37AC3"/>
+    <w:rPr>
+      <w:rFonts w:ascii="Tahoma" w:hAnsi="Tahoma" w:cs="Tahoma"/>
+      <w:sz w:val="16"/>
+      <w:szCs w:val="16"/>
+    </w:rPr>
   </w:style>
 </w:styles>
 </file>

</xml_diff>